<commit_message>
[16th group] Update comments.md
</commit_message>
<xml_diff>
--- a/16/СМГП.docx
+++ b/16/СМГП.docx
@@ -704,14 +704,14 @@
       <w:r>
         <w:rPr/>
       </w:r>
-      <w:bookmarkStart w:id="0" w:name="_Toc115853718"/>
-      <w:bookmarkStart w:id="1" w:name="_Toc276163609"/>
-      <w:bookmarkStart w:id="2" w:name="_Toc276078004"/>
-      <w:bookmarkStart w:id="3" w:name="_Toc276075277"/>
-      <w:bookmarkStart w:id="4" w:name="_Toc115853718"/>
-      <w:bookmarkStart w:id="5" w:name="_Toc276163609"/>
-      <w:bookmarkStart w:id="6" w:name="_Toc276078004"/>
-      <w:bookmarkStart w:id="7" w:name="_Toc276075277"/>
+      <w:bookmarkStart w:id="0" w:name="_Toc276075277"/>
+      <w:bookmarkStart w:id="1" w:name="_Toc276078004"/>
+      <w:bookmarkStart w:id="2" w:name="_Toc276163609"/>
+      <w:bookmarkStart w:id="3" w:name="_Toc115853718"/>
+      <w:bookmarkStart w:id="4" w:name="_Toc276075277"/>
+      <w:bookmarkStart w:id="5" w:name="_Toc276078004"/>
+      <w:bookmarkStart w:id="6" w:name="_Toc276163609"/>
+      <w:bookmarkStart w:id="7" w:name="_Toc115853718"/>
       <w:bookmarkEnd w:id="4"/>
       <w:bookmarkEnd w:id="5"/>
       <w:bookmarkEnd w:id="6"/>
@@ -1554,6 +1554,7 @@
           <w:p>
             <w:pPr>
               <w:pStyle w:val="Style13"/>
+              <w:widowControl w:val="false"/>
               <w:spacing w:before="0" w:after="113"/>
               <w:rPr>
                 <w:rFonts w:eastAsia="Arial"/>
@@ -1561,7 +1562,10 @@
               </w:rPr>
             </w:pPr>
             <w:r>
-              <w:rPr/>
+              <w:rPr>
+                <w:rFonts w:eastAsia="Arial"/>
+                <w:sz w:val="20"/>
+              </w:rPr>
             </w:r>
           </w:p>
         </w:tc>
@@ -1579,6 +1583,7 @@
           <w:p>
             <w:pPr>
               <w:pStyle w:val="Style13"/>
+              <w:widowControl w:val="false"/>
               <w:spacing w:before="0" w:after="113"/>
               <w:rPr>
                 <w:rFonts w:eastAsia="Arial"/>
@@ -1586,7 +1591,10 @@
               </w:rPr>
             </w:pPr>
             <w:r>
-              <w:rPr/>
+              <w:rPr>
+                <w:rFonts w:eastAsia="Arial"/>
+                <w:sz w:val="20"/>
+              </w:rPr>
             </w:r>
           </w:p>
         </w:tc>
@@ -1604,6 +1612,7 @@
           <w:p>
             <w:pPr>
               <w:pStyle w:val="Style13"/>
+              <w:widowControl w:val="false"/>
               <w:spacing w:before="0" w:after="113"/>
               <w:rPr>
                 <w:rFonts w:eastAsia="Arial"/>
@@ -1611,7 +1620,10 @@
               </w:rPr>
             </w:pPr>
             <w:r>
-              <w:rPr/>
+              <w:rPr>
+                <w:rFonts w:eastAsia="Arial"/>
+                <w:sz w:val="20"/>
+              </w:rPr>
             </w:r>
           </w:p>
         </w:tc>
@@ -1629,6 +1641,7 @@
           <w:p>
             <w:pPr>
               <w:pStyle w:val="Style13"/>
+              <w:widowControl w:val="false"/>
               <w:spacing w:before="0" w:after="113"/>
               <w:rPr>
                 <w:rFonts w:eastAsia="Arial"/>
@@ -1636,7 +1649,10 @@
               </w:rPr>
             </w:pPr>
             <w:r>
-              <w:rPr/>
+              <w:rPr>
+                <w:rFonts w:eastAsia="Arial"/>
+                <w:sz w:val="20"/>
+              </w:rPr>
             </w:r>
           </w:p>
         </w:tc>
@@ -1863,6 +1879,7 @@
           <w:ilvl w:val="0"/>
           <w:numId w:val="10"/>
         </w:numPr>
+        <w:ind w:left="1287" w:right="0" w:hanging="360"/>
         <w:rPr/>
       </w:pPr>
       <w:r>
@@ -1877,6 +1894,7 @@
           <w:ilvl w:val="0"/>
           <w:numId w:val="10"/>
         </w:numPr>
+        <w:ind w:left="1287" w:right="0" w:hanging="360"/>
         <w:rPr/>
       </w:pPr>
       <w:r>
@@ -1891,6 +1909,7 @@
           <w:ilvl w:val="0"/>
           <w:numId w:val="10"/>
         </w:numPr>
+        <w:ind w:left="1287" w:right="0" w:hanging="360"/>
         <w:rPr/>
       </w:pPr>
       <w:r>
@@ -1905,6 +1924,7 @@
           <w:ilvl w:val="0"/>
           <w:numId w:val="10"/>
         </w:numPr>
+        <w:ind w:left="1287" w:right="0" w:hanging="360"/>
         <w:rPr/>
       </w:pPr>
       <w:r>
@@ -1919,6 +1939,7 @@
           <w:ilvl w:val="0"/>
           <w:numId w:val="10"/>
         </w:numPr>
+        <w:ind w:left="1287" w:right="0" w:hanging="360"/>
         <w:rPr/>
       </w:pPr>
       <w:r>
@@ -1933,6 +1954,7 @@
           <w:ilvl w:val="0"/>
           <w:numId w:val="10"/>
         </w:numPr>
+        <w:ind w:left="1287" w:right="0" w:hanging="360"/>
         <w:rPr/>
       </w:pPr>
       <w:r>
@@ -2870,6 +2892,7 @@
           <w:ilvl w:val="0"/>
           <w:numId w:val="9"/>
         </w:numPr>
+        <w:ind w:left="1287" w:right="0" w:hanging="360"/>
         <w:rPr/>
       </w:pPr>
       <w:r>
@@ -2884,6 +2907,7 @@
           <w:ilvl w:val="0"/>
           <w:numId w:val="9"/>
         </w:numPr>
+        <w:ind w:left="1287" w:right="0" w:hanging="360"/>
         <w:rPr/>
       </w:pPr>
       <w:r>
@@ -3038,6 +3062,7 @@
           <w:ilvl w:val="0"/>
           <w:numId w:val="8"/>
         </w:numPr>
+        <w:ind w:left="1287" w:right="0" w:hanging="360"/>
         <w:rPr/>
       </w:pPr>
       <w:r>
@@ -3052,6 +3077,7 @@
           <w:ilvl w:val="0"/>
           <w:numId w:val="8"/>
         </w:numPr>
+        <w:ind w:left="1287" w:right="0" w:hanging="360"/>
         <w:rPr/>
       </w:pPr>
       <w:r>
@@ -3066,6 +3092,7 @@
           <w:ilvl w:val="0"/>
           <w:numId w:val="8"/>
         </w:numPr>
+        <w:ind w:left="1287" w:right="0" w:hanging="360"/>
         <w:rPr/>
       </w:pPr>
       <w:r>
@@ -3080,6 +3107,7 @@
           <w:ilvl w:val="0"/>
           <w:numId w:val="8"/>
         </w:numPr>
+        <w:ind w:left="1287" w:right="0" w:hanging="360"/>
         <w:rPr/>
       </w:pPr>
       <w:r>
@@ -3144,6 +3172,7 @@
           <w:ilvl w:val="0"/>
           <w:numId w:val="3"/>
         </w:numPr>
+        <w:ind w:left="1287" w:right="0" w:hanging="360"/>
         <w:rPr/>
       </w:pPr>
       <w:r>
@@ -3160,6 +3189,7 @@
           <w:ilvl w:val="0"/>
           <w:numId w:val="3"/>
         </w:numPr>
+        <w:ind w:left="1287" w:right="0" w:hanging="360"/>
         <w:rPr/>
       </w:pPr>
       <w:r>
@@ -3176,6 +3206,7 @@
           <w:ilvl w:val="0"/>
           <w:numId w:val="3"/>
         </w:numPr>
+        <w:ind w:left="1287" w:right="0" w:hanging="360"/>
         <w:rPr/>
       </w:pPr>
       <w:r>
@@ -3192,6 +3223,7 @@
           <w:ilvl w:val="0"/>
           <w:numId w:val="3"/>
         </w:numPr>
+        <w:ind w:left="1287" w:right="0" w:hanging="360"/>
         <w:rPr/>
       </w:pPr>
       <w:r>
@@ -3208,6 +3240,7 @@
           <w:ilvl w:val="0"/>
           <w:numId w:val="3"/>
         </w:numPr>
+        <w:ind w:left="1287" w:right="0" w:hanging="360"/>
         <w:rPr/>
       </w:pPr>
       <w:r>
@@ -3224,6 +3257,7 @@
           <w:ilvl w:val="0"/>
           <w:numId w:val="3"/>
         </w:numPr>
+        <w:ind w:left="1287" w:right="0" w:hanging="360"/>
         <w:rPr/>
       </w:pPr>
       <w:r>
@@ -3240,6 +3274,7 @@
           <w:ilvl w:val="0"/>
           <w:numId w:val="3"/>
         </w:numPr>
+        <w:ind w:left="1287" w:right="0" w:hanging="360"/>
         <w:rPr/>
       </w:pPr>
       <w:r>
@@ -3256,6 +3291,7 @@
           <w:ilvl w:val="0"/>
           <w:numId w:val="3"/>
         </w:numPr>
+        <w:ind w:left="1287" w:right="0" w:hanging="360"/>
         <w:rPr/>
       </w:pPr>
       <w:r>
@@ -3320,7 +3356,6 @@
         <w:pStyle w:val="Style13"/>
         <w:rPr/>
       </w:pPr>
-      <w:bookmarkStart w:id="49" w:name="_Toc115853739"/>
       <w:r>
         <w:rPr/>
         <w:t>Система не имеет жестких ограничений.</w:t>
@@ -3332,9 +3367,9 @@
         <w:ind w:left="851" w:right="283" w:hanging="851"/>
         <w:rPr/>
       </w:pPr>
+      <w:bookmarkStart w:id="49" w:name="__RefHeading___Toc2959_541189196"/>
       <w:bookmarkStart w:id="50" w:name="_Toc115853739"/>
-      <w:bookmarkStart w:id="51" w:name="__RefHeading___Toc2959_541189196"/>
-      <w:bookmarkEnd w:id="51"/>
+      <w:bookmarkEnd w:id="49"/>
       <w:r>
         <w:rPr/>
         <w:t>Предположения и зависимости</w:t>
@@ -3357,14 +3392,14 @@
         <w:ind w:left="851" w:right="283" w:hanging="851"/>
         <w:rPr/>
       </w:pPr>
-      <w:bookmarkStart w:id="52" w:name="__RefHeading___Toc2961_541189196"/>
-      <w:bookmarkStart w:id="53" w:name="_Toc115853740"/>
+      <w:bookmarkStart w:id="51" w:name="__RefHeading___Toc2961_541189196"/>
+      <w:bookmarkStart w:id="52" w:name="_Toc115853740"/>
+      <w:bookmarkEnd w:id="51"/>
+      <w:r>
+        <w:rPr/>
+        <w:t>Распределение требований</w:t>
+      </w:r>
       <w:bookmarkEnd w:id="52"/>
-      <w:r>
-        <w:rPr/>
-        <w:t>Распределение требований</w:t>
-      </w:r>
-      <w:bookmarkEnd w:id="53"/>
     </w:p>
     <w:p>
       <w:pPr>
@@ -3393,6 +3428,7 @@
           <w:ilvl w:val="0"/>
           <w:numId w:val="4"/>
         </w:numPr>
+        <w:ind w:left="1287" w:right="0" w:hanging="360"/>
         <w:rPr/>
       </w:pPr>
       <w:r>
@@ -3407,6 +3443,7 @@
           <w:ilvl w:val="0"/>
           <w:numId w:val="4"/>
         </w:numPr>
+        <w:ind w:left="1287" w:right="0" w:hanging="360"/>
         <w:rPr/>
       </w:pPr>
       <w:r>
@@ -3421,6 +3458,7 @@
           <w:ilvl w:val="0"/>
           <w:numId w:val="4"/>
         </w:numPr>
+        <w:ind w:left="1287" w:right="0" w:hanging="360"/>
         <w:rPr/>
       </w:pPr>
       <w:r>
@@ -3435,6 +3473,7 @@
           <w:ilvl w:val="0"/>
           <w:numId w:val="4"/>
         </w:numPr>
+        <w:ind w:left="1287" w:right="0" w:hanging="360"/>
         <w:rPr/>
       </w:pPr>
       <w:r>
@@ -3463,9 +3502,9 @@
           <w:shd w:fill="auto" w:val="clear"/>
         </w:rPr>
       </w:pPr>
-      <w:bookmarkStart w:id="54" w:name="__RefHeading___Toc2963_541189196"/>
-      <w:bookmarkStart w:id="55" w:name="_Toc115853741"/>
-      <w:bookmarkEnd w:id="54"/>
+      <w:bookmarkStart w:id="53" w:name="__RefHeading___Toc2963_541189196"/>
+      <w:bookmarkStart w:id="54" w:name="_Toc115853741"/>
+      <w:bookmarkEnd w:id="53"/>
       <w:r>
         <w:rPr>
           <w:color w:val="000000"/>
@@ -3473,7 +3512,7 @@
         </w:rPr>
         <w:t>Детальные требования</w:t>
       </w:r>
-      <w:bookmarkEnd w:id="55"/>
+      <w:bookmarkEnd w:id="54"/>
     </w:p>
     <w:p>
       <w:pPr>
@@ -3484,8 +3523,8 @@
           <w:shd w:fill="auto" w:val="clear"/>
         </w:rPr>
       </w:pPr>
-      <w:bookmarkStart w:id="56" w:name="__RefHeading___Toc2965_541189196"/>
-      <w:bookmarkEnd w:id="56"/>
+      <w:bookmarkStart w:id="55" w:name="__RefHeading___Toc2965_541189196"/>
+      <w:bookmarkEnd w:id="55"/>
       <w:r>
         <w:rPr>
           <w:rFonts w:cs="Arial"/>
@@ -3634,6 +3673,7 @@
           <w:ilvl w:val="0"/>
           <w:numId w:val="5"/>
         </w:numPr>
+        <w:ind w:left="1287" w:right="0" w:hanging="360"/>
         <w:rPr>
           <w:color w:val="auto"/>
           <w:highlight w:val="none"/>
@@ -3658,6 +3698,7 @@
           <w:ilvl w:val="0"/>
           <w:numId w:val="5"/>
         </w:numPr>
+        <w:ind w:left="1287" w:right="0" w:hanging="360"/>
         <w:rPr>
           <w:color w:val="auto"/>
           <w:highlight w:val="none"/>
@@ -3682,6 +3723,7 @@
           <w:ilvl w:val="0"/>
           <w:numId w:val="5"/>
         </w:numPr>
+        <w:ind w:left="1287" w:right="0" w:hanging="360"/>
         <w:rPr>
           <w:color w:val="auto"/>
           <w:highlight w:val="none"/>
@@ -3706,6 +3748,7 @@
           <w:ilvl w:val="0"/>
           <w:numId w:val="5"/>
         </w:numPr>
+        <w:ind w:left="1287" w:right="0" w:hanging="360"/>
         <w:rPr>
           <w:color w:val="auto"/>
           <w:highlight w:val="none"/>
@@ -3733,9 +3776,9 @@
           <w:shd w:fill="auto" w:val="clear"/>
         </w:rPr>
       </w:pPr>
-      <w:bookmarkStart w:id="57" w:name="__RefHeading___Toc2967_541189196"/>
-      <w:bookmarkStart w:id="58" w:name="_Toc115853742"/>
-      <w:bookmarkEnd w:id="57"/>
+      <w:bookmarkStart w:id="56" w:name="__RefHeading___Toc2967_541189196"/>
+      <w:bookmarkStart w:id="57" w:name="_Toc115853742"/>
+      <w:bookmarkEnd w:id="56"/>
       <w:r>
         <w:rPr>
           <w:color w:val="000000"/>
@@ -3743,7 +3786,7 @@
         </w:rPr>
         <w:t>Функциональные требования</w:t>
       </w:r>
-      <w:bookmarkEnd w:id="58"/>
+      <w:bookmarkEnd w:id="57"/>
     </w:p>
     <w:p>
       <w:pPr>
@@ -3810,21 +3853,22 @@
         <w:ind w:left="567" w:right="283" w:hanging="0"/>
         <w:rPr/>
       </w:pPr>
-      <w:bookmarkStart w:id="59" w:name="__RefHeading___Toc2969_541189196"/>
+      <w:bookmarkStart w:id="58" w:name="__RefHeading___Toc2969_541189196"/>
+      <w:bookmarkEnd w:id="58"/>
+      <w:r>
+        <w:rPr/>
+        <w:t>Создание новых заявок</w:t>
+      </w:r>
+      <w:bookmarkStart w:id="59" w:name="_Toc456598595"/>
+      <w:bookmarkStart w:id="60" w:name="_Toc517499394"/>
+      <w:bookmarkStart w:id="61" w:name="_Toc523209237"/>
+      <w:bookmarkStart w:id="62" w:name="_Toc523210873"/>
+      <w:bookmarkStart w:id="63" w:name="_Toc523212977"/>
+      <w:bookmarkStart w:id="64" w:name="_Toc523297938"/>
+      <w:bookmarkStart w:id="65" w:name="_Toc523298828"/>
+      <w:bookmarkStart w:id="66" w:name="_Toc88921664"/>
+      <w:bookmarkStart w:id="67" w:name="_Toc115853743"/>
       <w:bookmarkEnd w:id="59"/>
-      <w:r>
-        <w:rPr/>
-        <w:t>Создание новых заявок</w:t>
-      </w:r>
-      <w:bookmarkStart w:id="60" w:name="_Toc115853743"/>
-      <w:bookmarkStart w:id="61" w:name="_Toc88921664"/>
-      <w:bookmarkStart w:id="62" w:name="_Toc523298828"/>
-      <w:bookmarkStart w:id="63" w:name="_Toc523297938"/>
-      <w:bookmarkStart w:id="64" w:name="_Toc523212977"/>
-      <w:bookmarkStart w:id="65" w:name="_Toc523210873"/>
-      <w:bookmarkStart w:id="66" w:name="_Toc523209237"/>
-      <w:bookmarkStart w:id="67" w:name="_Toc517499394"/>
-      <w:bookmarkStart w:id="68" w:name="_Toc456598595"/>
       <w:bookmarkEnd w:id="60"/>
       <w:bookmarkEnd w:id="61"/>
       <w:bookmarkEnd w:id="62"/>
@@ -3833,7 +3877,6 @@
       <w:bookmarkEnd w:id="65"/>
       <w:bookmarkEnd w:id="66"/>
       <w:bookmarkEnd w:id="67"/>
-      <w:bookmarkEnd w:id="68"/>
     </w:p>
     <w:p>
       <w:pPr>
@@ -3842,21 +3885,23 @@
           <w:ilvl w:val="0"/>
           <w:numId w:val="6"/>
         </w:numPr>
-        <w:rPr/>
-      </w:pPr>
-      <w:bookmarkStart w:id="69" w:name="_Toc4565985951"/>
-      <w:bookmarkStart w:id="70" w:name="_Toc5174993941"/>
-      <w:bookmarkStart w:id="71" w:name="_Toc5232092371"/>
-      <w:bookmarkStart w:id="72" w:name="_Toc5232108731"/>
-      <w:bookmarkStart w:id="73" w:name="_Toc5232129771"/>
-      <w:bookmarkStart w:id="74" w:name="_Toc5232979381"/>
-      <w:bookmarkStart w:id="75" w:name="_Toc5232988281"/>
-      <w:bookmarkStart w:id="76" w:name="_Toc889216641"/>
-      <w:bookmarkStart w:id="77" w:name="_Toc1158537431"/>
+        <w:ind w:left="1287" w:right="0" w:hanging="360"/>
+        <w:rPr/>
+      </w:pPr>
+      <w:bookmarkStart w:id="68" w:name="_Toc1158537431"/>
+      <w:bookmarkStart w:id="69" w:name="_Toc889216641"/>
+      <w:bookmarkStart w:id="70" w:name="_Toc5232988281"/>
+      <w:bookmarkStart w:id="71" w:name="_Toc5232979381"/>
+      <w:bookmarkStart w:id="72" w:name="_Toc5232129771"/>
+      <w:bookmarkStart w:id="73" w:name="_Toc5232108731"/>
+      <w:bookmarkStart w:id="74" w:name="_Toc5232092371"/>
+      <w:bookmarkStart w:id="75" w:name="_Toc5174993941"/>
+      <w:bookmarkStart w:id="76" w:name="_Toc4565985951"/>
       <w:r>
         <w:rPr/>
         <w:t>Идентификатор требования: Ф-001</w:t>
       </w:r>
+      <w:bookmarkEnd w:id="68"/>
       <w:bookmarkEnd w:id="69"/>
       <w:bookmarkEnd w:id="70"/>
       <w:bookmarkEnd w:id="71"/>
@@ -3865,7 +3910,6 @@
       <w:bookmarkEnd w:id="74"/>
       <w:bookmarkEnd w:id="75"/>
       <w:bookmarkEnd w:id="76"/>
-      <w:bookmarkEnd w:id="77"/>
     </w:p>
     <w:p>
       <w:pPr>
@@ -3874,6 +3918,7 @@
           <w:ilvl w:val="0"/>
           <w:numId w:val="6"/>
         </w:numPr>
+        <w:ind w:left="1287" w:right="0" w:hanging="360"/>
         <w:rPr/>
       </w:pPr>
       <w:r>
@@ -3888,6 +3933,7 @@
           <w:ilvl w:val="0"/>
           <w:numId w:val="6"/>
         </w:numPr>
+        <w:ind w:left="1287" w:right="0" w:hanging="360"/>
         <w:rPr/>
       </w:pPr>
       <w:r>
@@ -3902,6 +3948,7 @@
           <w:ilvl w:val="0"/>
           <w:numId w:val="6"/>
         </w:numPr>
+        <w:ind w:left="1287" w:right="0" w:hanging="360"/>
         <w:rPr/>
       </w:pPr>
       <w:r>
@@ -3915,8 +3962,8 @@
         <w:ind w:left="567" w:right="283" w:hanging="0"/>
         <w:rPr/>
       </w:pPr>
-      <w:bookmarkStart w:id="78" w:name="__RefHeading___Toc2992_541189196"/>
-      <w:bookmarkEnd w:id="78"/>
+      <w:bookmarkStart w:id="77" w:name="__RefHeading___Toc2992_541189196"/>
+      <w:bookmarkEnd w:id="77"/>
       <w:r>
         <w:rPr/>
         <w:t>Распределение заявок</w:t>
@@ -3929,6 +3976,7 @@
           <w:ilvl w:val="0"/>
           <w:numId w:val="7"/>
         </w:numPr>
+        <w:ind w:left="1287" w:right="0" w:hanging="360"/>
         <w:rPr/>
       </w:pPr>
       <w:r>
@@ -3943,6 +3991,7 @@
           <w:ilvl w:val="0"/>
           <w:numId w:val="7"/>
         </w:numPr>
+        <w:ind w:left="1287" w:right="0" w:hanging="360"/>
         <w:rPr/>
       </w:pPr>
       <w:r>
@@ -3957,6 +4006,7 @@
           <w:ilvl w:val="0"/>
           <w:numId w:val="7"/>
         </w:numPr>
+        <w:ind w:left="1287" w:right="0" w:hanging="360"/>
         <w:rPr/>
       </w:pPr>
       <w:r>
@@ -3971,6 +4021,7 @@
           <w:ilvl w:val="0"/>
           <w:numId w:val="7"/>
         </w:numPr>
+        <w:ind w:left="1287" w:right="0" w:hanging="360"/>
         <w:rPr/>
       </w:pPr>
       <w:r>
@@ -4006,8 +4057,8 @@
         <w:ind w:left="709" w:right="283" w:hanging="709"/>
         <w:rPr/>
       </w:pPr>
-      <w:bookmarkStart w:id="79" w:name="__RefHeading___Toc2994_541189196"/>
-      <w:bookmarkEnd w:id="79"/>
+      <w:bookmarkStart w:id="78" w:name="__RefHeading___Toc2994_541189196"/>
+      <w:bookmarkEnd w:id="78"/>
       <w:r>
         <w:rPr/>
         <w:t>Надежность (Reliability)</w:t>
@@ -4029,8 +4080,8 @@
         <w:ind w:left="567" w:right="283" w:hanging="0"/>
         <w:rPr/>
       </w:pPr>
-      <w:bookmarkStart w:id="80" w:name="__RefHeading___Toc2996_541189196"/>
-      <w:bookmarkEnd w:id="80"/>
+      <w:bookmarkStart w:id="79" w:name="__RefHeading___Toc2996_541189196"/>
+      <w:bookmarkEnd w:id="79"/>
       <w:r>
         <w:rPr/>
         <w:t>Идентификатор требования: Н-001</w:t>
@@ -4082,8 +4133,8 @@
         <w:ind w:left="567" w:right="283" w:hanging="0"/>
         <w:rPr/>
       </w:pPr>
-      <w:bookmarkStart w:id="81" w:name="__RefHeading___Toc2998_541189196"/>
-      <w:bookmarkEnd w:id="81"/>
+      <w:bookmarkStart w:id="80" w:name="__RefHeading___Toc2998_541189196"/>
+      <w:bookmarkEnd w:id="80"/>
       <w:r>
         <w:rPr/>
         <w:t>Идентификатор требования: Н-002</w:t>
@@ -4135,8 +4186,8 @@
         <w:ind w:left="709" w:right="283" w:hanging="709"/>
         <w:rPr/>
       </w:pPr>
-      <w:bookmarkStart w:id="82" w:name="__RefHeading___Toc3000_541189196"/>
-      <w:bookmarkEnd w:id="82"/>
+      <w:bookmarkStart w:id="81" w:name="__RefHeading___Toc3000_541189196"/>
+      <w:bookmarkEnd w:id="81"/>
       <w:r>
         <w:rPr/>
         <w:t>Производительность (Performance)</w:t>
@@ -4158,8 +4209,8 @@
         <w:ind w:left="567" w:right="283" w:hanging="0"/>
         <w:rPr/>
       </w:pPr>
-      <w:bookmarkStart w:id="83" w:name="__RefHeading___Toc3002_541189196"/>
-      <w:bookmarkEnd w:id="83"/>
+      <w:bookmarkStart w:id="82" w:name="__RefHeading___Toc3002_541189196"/>
+      <w:bookmarkEnd w:id="82"/>
       <w:r>
         <w:rPr/>
         <w:t>Оптимизация обработки данных</w:t>
@@ -4211,8 +4262,8 @@
         <w:ind w:left="567" w:right="283" w:hanging="0"/>
         <w:rPr/>
       </w:pPr>
-      <w:bookmarkStart w:id="84" w:name="__RefHeading___Toc3004_541189196"/>
-      <w:bookmarkEnd w:id="84"/>
+      <w:bookmarkStart w:id="83" w:name="__RefHeading___Toc3004_541189196"/>
+      <w:bookmarkEnd w:id="83"/>
       <w:r>
         <w:rPr/>
         <w:t xml:space="preserve">Скорость отображения информации </w:t>
@@ -4264,8 +4315,8 @@
         <w:ind w:left="709" w:right="283" w:hanging="709"/>
         <w:rPr/>
       </w:pPr>
-      <w:bookmarkStart w:id="85" w:name="__RefHeading___Toc3006_541189196"/>
-      <w:bookmarkEnd w:id="85"/>
+      <w:bookmarkStart w:id="84" w:name="__RefHeading___Toc3006_541189196"/>
+      <w:bookmarkEnd w:id="84"/>
       <w:r>
         <w:rPr/>
         <w:t>Ремонтопригодность (Maintainability)</w:t>
@@ -4296,8 +4347,8 @@
         <w:ind w:left="709" w:right="283" w:hanging="709"/>
         <w:rPr/>
       </w:pPr>
-      <w:bookmarkStart w:id="86" w:name="__RefHeading___Toc3008_541189196"/>
-      <w:bookmarkEnd w:id="86"/>
+      <w:bookmarkStart w:id="85" w:name="__RefHeading___Toc3008_541189196"/>
+      <w:bookmarkEnd w:id="85"/>
       <w:r>
         <w:rPr/>
         <w:t>Ограничения проекта (Project Constraints)</w:t>
@@ -4319,8 +4370,8 @@
         <w:ind w:left="709" w:right="283" w:hanging="709"/>
         <w:rPr/>
       </w:pPr>
-      <w:bookmarkStart w:id="87" w:name="__RefHeading___Toc3010_541189196"/>
-      <w:bookmarkEnd w:id="87"/>
+      <w:bookmarkStart w:id="86" w:name="__RefHeading___Toc3010_541189196"/>
+      <w:bookmarkEnd w:id="86"/>
       <w:r>
         <w:rPr/>
         <w:t>Требования к пользовательской документации (User Documentation)</w:t>
@@ -4342,8 +4393,8 @@
         <w:ind w:left="709" w:right="283" w:hanging="709"/>
         <w:rPr/>
       </w:pPr>
-      <w:bookmarkStart w:id="88" w:name="__RefHeading___Toc3012_541189196"/>
-      <w:bookmarkEnd w:id="88"/>
+      <w:bookmarkStart w:id="87" w:name="__RefHeading___Toc3012_541189196"/>
+      <w:bookmarkEnd w:id="87"/>
       <w:r>
         <w:rPr/>
         <w:t>Используемые приобретаемые компоненты (Purchased Components)</w:t>
@@ -4365,8 +4416,8 @@
         <w:ind w:left="709" w:right="283" w:hanging="709"/>
         <w:rPr/>
       </w:pPr>
-      <w:bookmarkStart w:id="89" w:name="__RefHeading___Toc3014_541189196"/>
-      <w:bookmarkEnd w:id="89"/>
+      <w:bookmarkStart w:id="88" w:name="__RefHeading___Toc3014_541189196"/>
+      <w:bookmarkEnd w:id="88"/>
       <w:r>
         <w:rPr/>
         <w:t>Интерфейсы (Interfaces)</w:t>
@@ -4388,8 +4439,8 @@
         <w:ind w:left="567" w:right="283" w:hanging="0"/>
         <w:rPr/>
       </w:pPr>
-      <w:bookmarkStart w:id="90" w:name="__RefHeading___Toc3016_541189196"/>
-      <w:bookmarkEnd w:id="90"/>
+      <w:bookmarkStart w:id="89" w:name="__RefHeading___Toc3016_541189196"/>
+      <w:bookmarkEnd w:id="89"/>
       <w:r>
         <w:rPr/>
         <w:t>Интерфейс пользователя</w:t>
@@ -4431,8 +4482,8 @@
         <w:ind w:left="567" w:right="283" w:hanging="0"/>
         <w:rPr/>
       </w:pPr>
-      <w:bookmarkStart w:id="91" w:name="__RefHeading___Toc3018_541189196"/>
-      <w:bookmarkEnd w:id="91"/>
+      <w:bookmarkStart w:id="90" w:name="__RefHeading___Toc3018_541189196"/>
+      <w:bookmarkEnd w:id="90"/>
       <w:r>
         <w:rPr/>
         <w:t>Аппаратные интерфейсы</w:t>
@@ -4474,8 +4525,8 @@
         <w:ind w:left="709" w:right="283" w:hanging="709"/>
         <w:rPr/>
       </w:pPr>
-      <w:bookmarkStart w:id="92" w:name="__RefHeading___Toc3020_541189196"/>
-      <w:bookmarkEnd w:id="92"/>
+      <w:bookmarkStart w:id="91" w:name="__RefHeading___Toc3020_541189196"/>
+      <w:bookmarkEnd w:id="91"/>
       <w:r>
         <w:rPr/>
         <w:t>Требования лицензирования (Licensing Requirements)</w:t>
@@ -4497,8 +4548,8 @@
         <w:ind w:left="709" w:right="283" w:hanging="709"/>
         <w:rPr/>
       </w:pPr>
-      <w:bookmarkStart w:id="93" w:name="__RefHeading___Toc3022_541189196"/>
-      <w:bookmarkEnd w:id="93"/>
+      <w:bookmarkStart w:id="92" w:name="__RefHeading___Toc3022_541189196"/>
+      <w:bookmarkEnd w:id="92"/>
       <w:r>
         <w:rPr/>
         <w:t>Применимые стандарты (Applicable Standards)</w:t>
@@ -4543,14 +4594,14 @@
         <w:ind w:left="709" w:right="283" w:hanging="709"/>
         <w:rPr/>
       </w:pPr>
-      <w:bookmarkStart w:id="94" w:name="__RefHeading___Toc2971_541189196"/>
-      <w:bookmarkStart w:id="95" w:name="_Toc115853761"/>
+      <w:bookmarkStart w:id="93" w:name="__RefHeading___Toc2971_541189196"/>
+      <w:bookmarkStart w:id="94" w:name="_Toc115853761"/>
+      <w:bookmarkEnd w:id="93"/>
+      <w:r>
+        <w:rPr/>
+        <w:t>Индекс</w:t>
+      </w:r>
       <w:bookmarkEnd w:id="94"/>
-      <w:r>
-        <w:rPr/>
-        <w:t>Индекс</w:t>
-      </w:r>
-      <w:bookmarkEnd w:id="95"/>
     </w:p>
     <w:p>
       <w:pPr>
@@ -4735,9 +4786,9 @@
       <w:tblLook w:firstRow="0" w:noVBand="0" w:lastRow="0" w:firstColumn="0" w:lastColumn="0" w:noHBand="0" w:val="0000"/>
     </w:tblPr>
     <w:tblGrid>
-      <w:gridCol w:w="2867"/>
+      <w:gridCol w:w="2866"/>
       <w:gridCol w:w="4477"/>
-      <w:gridCol w:w="2642"/>
+      <w:gridCol w:w="2643"/>
     </w:tblGrid>
     <w:tr>
       <w:trPr>
@@ -4745,7 +4796,7 @@
       </w:trPr>
       <w:tc>
         <w:tcPr>
-          <w:tcW w:w="2867" w:type="dxa"/>
+          <w:tcW w:w="2866" w:type="dxa"/>
           <w:tcBorders>
             <w:top w:val="single" w:sz="6" w:space="0" w:color="000000"/>
             <w:left w:val="single" w:sz="6" w:space="0" w:color="000000"/>
@@ -4756,7 +4807,7 @@
         <w:p>
           <w:pPr>
             <w:pStyle w:val="Style13"/>
-            <w:widowControl/>
+            <w:widowControl w:val="false"/>
             <w:suppressAutoHyphens w:val="true"/>
             <w:bidi w:val="0"/>
             <w:spacing w:before="0" w:after="113"/>
@@ -4819,7 +4870,7 @@
         <w:p>
           <w:pPr>
             <w:pStyle w:val="Style13"/>
-            <w:widowControl/>
+            <w:widowControl w:val="false"/>
             <w:suppressAutoHyphens w:val="true"/>
             <w:bidi w:val="0"/>
             <w:spacing w:before="0" w:after="113"/>
@@ -4837,7 +4888,7 @@
       </w:tc>
       <w:tc>
         <w:tcPr>
-          <w:tcW w:w="2642" w:type="dxa"/>
+          <w:tcW w:w="2643" w:type="dxa"/>
           <w:tcBorders>
             <w:top w:val="single" w:sz="6" w:space="0" w:color="000000"/>
             <w:left w:val="single" w:sz="6" w:space="0" w:color="000000"/>
@@ -4878,6 +4929,7 @@
         <w:p>
           <w:pPr>
             <w:pStyle w:val="Style13"/>
+            <w:widowControl w:val="false"/>
             <w:rPr/>
           </w:pPr>
           <w:r>
@@ -4896,12 +4948,19 @@
             <w:rPr/>
             <w:t xml:space="preserve"> </w:t>
             <w:tab/>
-            <w:t>TEAM16-v01</w:t>
+            <w:t>TEAM16-v0</w:t>
+          </w:r>
+          <w:r>
+            <w:rPr>
+              <w:lang w:val="en-US"/>
+            </w:rPr>
+            <w:t>2</w:t>
           </w:r>
         </w:p>
         <w:p>
           <w:pPr>
             <w:pStyle w:val="Style13"/>
+            <w:widowControl w:val="false"/>
             <w:rPr/>
           </w:pPr>
           <w:r>
@@ -4929,7 +4988,7 @@
           </w:r>
           <w:r>
             <w:rPr/>
-            <w:t>2023-10-24</w:t>
+            <w:t>2023-10-25</w:t>
           </w:r>
           <w:r>
             <w:rPr/>
@@ -4939,7 +4998,7 @@
         <w:p>
           <w:pPr>
             <w:pStyle w:val="Style13"/>
-            <w:widowControl/>
+            <w:widowControl w:val="false"/>
             <w:suppressAutoHyphens w:val="true"/>
             <w:bidi w:val="0"/>
             <w:spacing w:before="0" w:after="113"/>

</xml_diff>